<commit_message>
Add surveys and clean up readmes
</commit_message>
<xml_diff>
--- a/pds/pds.docx
+++ b/pds/pds.docx
@@ -1,23 +1,38 @@
 
 <file path=word/document.xml><?xml version="1.0" encoding="utf-8"?>
-<w:document xmlns:wpc="http://schemas.microsoft.com/office/word/2010/wordprocessingCanvas" xmlns:cx="http://schemas.microsoft.com/office/drawing/2014/chartex" xmlns:cx1="http://schemas.microsoft.com/office/drawing/2015/9/8/chartex" xmlns:cx2="http://schemas.microsoft.com/office/drawing/2015/10/21/chartex" xmlns:cx3="http://schemas.microsoft.com/office/drawing/2016/5/9/chartex" xmlns:cx4="http://schemas.microsoft.com/office/drawing/2016/5/10/chartex" xmlns:cx5="http://schemas.microsoft.com/office/drawing/2016/5/11/chartex" xmlns:cx6="http://schemas.microsoft.com/office/drawing/2016/5/12/chartex" xmlns:cx7="http://schemas.microsoft.com/office/drawing/2016/5/13/chartex" xmlns:cx8="http://schemas.microsoft.com/office/drawing/2016/5/14/chartex" xmlns:mc="http://schemas.openxmlformats.org/markup-compatibility/2006" xmlns:aink="http://schemas.microsoft.com/office/drawing/2016/ink" xmlns:am3d="http://schemas.microsoft.com/office/drawing/2017/model3d" xmlns:o="urn:schemas-microsoft-com:office:office" xmlns:r="http://schemas.openxmlformats.org/officeDocument/2006/relationships" xmlns:m="http://schemas.openxmlformats.org/officeDocument/2006/math" xmlns:v="urn:schemas-microsoft-com:vml" xmlns:wp14="http://schemas.microsoft.com/office/word/2010/wordprocessingDrawing" xmlns:wp="http://schemas.openxmlformats.org/drawingml/2006/wordprocessingDrawing" xmlns:w10="urn:schemas-microsoft-com:office:word" xmlns:w="http://schemas.openxmlformats.org/wordprocessingml/2006/main" xmlns:w14="http://schemas.microsoft.com/office/word/2010/wordml" xmlns:w15="http://schemas.microsoft.com/office/word/2012/wordml" xmlns:w16cid="http://schemas.microsoft.com/office/word/2016/wordml/cid" xmlns:w16se="http://schemas.microsoft.com/office/word/2015/wordml/symex" xmlns:wpg="http://schemas.microsoft.com/office/word/2010/wordprocessingGroup" xmlns:wpi="http://schemas.microsoft.com/office/word/2010/wordprocessingInk" xmlns:wne="http://schemas.microsoft.com/office/word/2006/wordml" xmlns:wps="http://schemas.microsoft.com/office/word/2010/wordprocessingShape" mc:Ignorable="w14 w15 w16se w16cid wp14">
+<w:document xmlns:wpc="http://schemas.microsoft.com/office/word/2010/wordprocessingCanvas" xmlns:cx="http://schemas.microsoft.com/office/drawing/2014/chartex" xmlns:cx1="http://schemas.microsoft.com/office/drawing/2015/9/8/chartex" xmlns:cx2="http://schemas.microsoft.com/office/drawing/2015/10/21/chartex" xmlns:cx3="http://schemas.microsoft.com/office/drawing/2016/5/9/chartex" xmlns:cx4="http://schemas.microsoft.com/office/drawing/2016/5/10/chartex" xmlns:cx5="http://schemas.microsoft.com/office/drawing/2016/5/11/chartex" xmlns:cx6="http://schemas.microsoft.com/office/drawing/2016/5/12/chartex" xmlns:cx7="http://schemas.microsoft.com/office/drawing/2016/5/13/chartex" xmlns:cx8="http://schemas.microsoft.com/office/drawing/2016/5/14/chartex" xmlns:mc="http://schemas.openxmlformats.org/markup-compatibility/2006" xmlns:aink="http://schemas.microsoft.com/office/drawing/2016/ink" xmlns:am3d="http://schemas.microsoft.com/office/drawing/2017/model3d" xmlns:o="urn:schemas-microsoft-com:office:office" xmlns:oel="http://schemas.microsoft.com/office/2019/extlst" xmlns:r="http://schemas.openxmlformats.org/officeDocument/2006/relationships" xmlns:m="http://schemas.openxmlformats.org/officeDocument/2006/math" xmlns:v="urn:schemas-microsoft-com:vml" xmlns:wp14="http://schemas.microsoft.com/office/word/2010/wordprocessingDrawing" xmlns:wp="http://schemas.openxmlformats.org/drawingml/2006/wordprocessingDrawing" xmlns:w10="urn:schemas-microsoft-com:office:word" xmlns:w="http://schemas.openxmlformats.org/wordprocessingml/2006/main" xmlns:w14="http://schemas.microsoft.com/office/word/2010/wordml" xmlns:w15="http://schemas.microsoft.com/office/word/2012/wordml" xmlns:w16cex="http://schemas.microsoft.com/office/word/2018/wordml/cex" xmlns:w16cid="http://schemas.microsoft.com/office/word/2016/wordml/cid" xmlns:w16="http://schemas.microsoft.com/office/word/2018/wordml" xmlns:w16sdtdh="http://schemas.microsoft.com/office/word/2020/wordml/sdtdatahash" xmlns:w16se="http://schemas.microsoft.com/office/word/2015/wordml/symex" xmlns:wpg="http://schemas.microsoft.com/office/word/2010/wordprocessingGroup" xmlns:wpi="http://schemas.microsoft.com/office/word/2010/wordprocessingInk" xmlns:wne="http://schemas.microsoft.com/office/word/2006/wordml" xmlns:wps="http://schemas.microsoft.com/office/word/2010/wordprocessingShape" mc:Ignorable="w14 w15 w16se w16cid w16 w16cex w16sdtdh wp14">
   <w:body>
     <w:p>
       <w:pPr>
         <w:rPr>
-          <w:rFonts w:ascii="Times New Roman" w:hAnsi="Times New Roman" w:cs="Times New Roman"/>
-          <w:bCs/>
+          <w:rFonts w:ascii="Times New Roman" w:eastAsia="Times New Roman" w:hAnsi="Times New Roman" w:cs="Times New Roman"/>
+          <w:sz w:val="24"/>
+          <w:szCs w:val="24"/>
         </w:rPr>
       </w:pPr>
-      <w:bookmarkStart w:id="0" w:name="_GoBack"/>
-      <w:bookmarkEnd w:id="0"/>
       <w:r>
         <w:rPr>
           <w:rFonts w:ascii="Times New Roman" w:hAnsi="Times New Roman" w:cs="Times New Roman"/>
           <w:bCs/>
         </w:rPr>
-        <w:t>The following questions are about changes that may be happening to your body.  These changes normally happen to different young people at different ages.  Please answer each question carefully according to what is happening to you currently</w:t>
+        <w:t xml:space="preserve">The </w:t>
       </w:r>
+      <w:r>
+        <w:rPr>
+          <w:rFonts w:ascii="Times New Roman" w:eastAsia="Times New Roman" w:hAnsi="Times New Roman" w:cs="Times New Roman"/>
+          <w:sz w:val="24"/>
+          <w:szCs w:val="24"/>
+        </w:rPr>
+        <w:t>next questions are about changes that may be happening to your body. These changes normally happen to different young people at different ages. Since they may have something to do with your sleep patterns, do your best to answer carefully. If you do not understand a question or do not know the answer, just mark “I don’t know.”</w:t>
+      </w:r>
+    </w:p>
+    <w:p>
+      <w:pPr>
+        <w:rPr>
+          <w:rFonts w:ascii="Times New Roman" w:hAnsi="Times New Roman" w:cs="Times New Roman"/>
+          <w:bCs/>
+        </w:rPr>
+      </w:pPr>
     </w:p>
     <w:p>
       <w:pPr>
@@ -66,11 +81,7 @@
               <w:ind w:left="0"/>
             </w:pPr>
             <w:r>
-              <w:t xml:space="preserve">Would you say your growth in </w:t>
-            </w:r>
-            <w:proofErr w:type="gramStart"/>
-            <w:r>
-              <w:t>heigh</w:t>
+              <w:t>Would you say your growth in heigh</w:t>
             </w:r>
             <w:r>
               <w:t>t</w:t>
@@ -78,7 +89,6 @@
             <w:r>
               <w:t>…</w:t>
             </w:r>
-            <w:proofErr w:type="gramEnd"/>
             <w:r>
               <w:t xml:space="preserve"> </w:t>
             </w:r>
@@ -119,13 +129,8 @@
               </w:numPr>
             </w:pPr>
             <w:r>
-              <w:t xml:space="preserve">Is </w:t>
-            </w:r>
-            <w:proofErr w:type="gramStart"/>
-            <w:r>
-              <w:t>definitely underway</w:t>
-            </w:r>
-            <w:proofErr w:type="gramEnd"/>
+              <w:t>Is definitely underway</w:t>
+            </w:r>
           </w:p>
           <w:p>
             <w:pPr>
@@ -137,6 +142,18 @@
             </w:pPr>
             <w:r>
               <w:t>Seems completed</w:t>
+            </w:r>
+          </w:p>
+          <w:p>
+            <w:pPr>
+              <w:pStyle w:val="ListParagraph"/>
+              <w:numPr>
+                <w:ilvl w:val="0"/>
+                <w:numId w:val="2"/>
+              </w:numPr>
+            </w:pPr>
+            <w:r>
+              <w:t>I don’t know</w:t>
             </w:r>
           </w:p>
         </w:tc>
@@ -175,16 +192,11 @@
               <w:t xml:space="preserve"> (“body hair” means underarm and pubic hair)</w:t>
             </w:r>
             <w:r>
-              <w:t xml:space="preserve">? Would you say that your body </w:t>
-            </w:r>
-            <w:proofErr w:type="gramStart"/>
-            <w:r>
-              <w:t>hair</w:t>
+              <w:t>? Would you say that your body hair</w:t>
             </w:r>
             <w:r>
               <w:t>…</w:t>
             </w:r>
-            <w:proofErr w:type="gramEnd"/>
           </w:p>
           <w:p>
             <w:pPr>
@@ -222,13 +234,8 @@
               </w:numPr>
             </w:pPr>
             <w:r>
-              <w:t xml:space="preserve">Is </w:t>
-            </w:r>
-            <w:proofErr w:type="gramStart"/>
-            <w:r>
-              <w:t>definitely underway</w:t>
-            </w:r>
-            <w:proofErr w:type="gramEnd"/>
+              <w:t>Is definitely underway</w:t>
+            </w:r>
           </w:p>
           <w:p>
             <w:pPr>
@@ -240,6 +247,18 @@
             </w:pPr>
             <w:r>
               <w:t>Seems completed</w:t>
+            </w:r>
+          </w:p>
+          <w:p>
+            <w:pPr>
+              <w:pStyle w:val="ListParagraph"/>
+              <w:numPr>
+                <w:ilvl w:val="0"/>
+                <w:numId w:val="3"/>
+              </w:numPr>
+            </w:pPr>
+            <w:r>
+              <w:t>I don’t know</w:t>
             </w:r>
           </w:p>
         </w:tc>
@@ -308,13 +327,8 @@
               </w:numPr>
             </w:pPr>
             <w:r>
-              <w:t xml:space="preserve">Skin changes are </w:t>
-            </w:r>
-            <w:proofErr w:type="gramStart"/>
-            <w:r>
-              <w:t>definitely underway</w:t>
-            </w:r>
-            <w:proofErr w:type="gramEnd"/>
+              <w:t>Skin changes are definitely underway</w:t>
+            </w:r>
           </w:p>
           <w:p>
             <w:pPr>
@@ -326,6 +340,18 @@
             </w:pPr>
             <w:r>
               <w:t>Skin changes seem completed</w:t>
+            </w:r>
+          </w:p>
+          <w:p>
+            <w:pPr>
+              <w:pStyle w:val="ListParagraph"/>
+              <w:numPr>
+                <w:ilvl w:val="0"/>
+                <w:numId w:val="4"/>
+              </w:numPr>
+            </w:pPr>
+            <w:r>
+              <w:t>I don’t know</w:t>
             </w:r>
           </w:p>
         </w:tc>
@@ -448,13 +474,8 @@
               </w:numPr>
             </w:pPr>
             <w:r>
-              <w:t xml:space="preserve">Breast growth is </w:t>
-            </w:r>
-            <w:proofErr w:type="gramStart"/>
-            <w:r>
-              <w:t>definitely underway</w:t>
-            </w:r>
-            <w:proofErr w:type="gramEnd"/>
+              <w:t>Breast growth is definitely underway</w:t>
+            </w:r>
           </w:p>
           <w:p>
             <w:pPr>
@@ -466,6 +487,18 @@
             </w:pPr>
             <w:r>
               <w:t>Breast growth seems completed</w:t>
+            </w:r>
+          </w:p>
+          <w:p>
+            <w:pPr>
+              <w:pStyle w:val="ListParagraph"/>
+              <w:numPr>
+                <w:ilvl w:val="0"/>
+                <w:numId w:val="5"/>
+              </w:numPr>
+            </w:pPr>
+            <w:r>
+              <w:t>I don’t know</w:t>
             </w:r>
           </w:p>
         </w:tc>
@@ -535,13 +568,8 @@
               </w:numPr>
             </w:pPr>
             <w:r>
-              <w:t xml:space="preserve">Voice change is </w:t>
-            </w:r>
-            <w:proofErr w:type="gramStart"/>
-            <w:r>
-              <w:t>definitely underway</w:t>
-            </w:r>
-            <w:proofErr w:type="gramEnd"/>
+              <w:t>Voice change is definitely underway</w:t>
+            </w:r>
           </w:p>
           <w:p>
             <w:pPr>
@@ -553,6 +581,18 @@
             </w:pPr>
             <w:r>
               <w:t>Voice change seems completed</w:t>
+            </w:r>
+          </w:p>
+          <w:p>
+            <w:pPr>
+              <w:pStyle w:val="ListParagraph"/>
+              <w:numPr>
+                <w:ilvl w:val="0"/>
+                <w:numId w:val="8"/>
+              </w:numPr>
+            </w:pPr>
+            <w:r>
+              <w:t>I don’t know</w:t>
             </w:r>
           </w:p>
         </w:tc>
@@ -568,11 +608,15 @@
               <w:ind w:left="0"/>
             </w:pPr>
             <w:r>
-              <w:t>5</w:t>
-            </w:r>
-            <w:r>
-              <w:t>G.</w:t>
-            </w:r>
+              <w:t>5G.</w:t>
+            </w:r>
+          </w:p>
+          <w:p/>
+          <w:p>
+            <w:pPr>
+              <w:pStyle w:val="ListParagraph"/>
+              <w:ind w:left="0"/>
+            </w:pPr>
           </w:p>
         </w:tc>
         <w:tc>
@@ -585,7 +629,19 @@
               <w:ind w:left="0"/>
             </w:pPr>
             <w:r>
-              <w:t>Do you think your development is any earlier or later than most other girls your age?</w:t>
+              <w:t>Have you begun to menstruate or get your period?</w:t>
+            </w:r>
+          </w:p>
+          <w:p>
+            <w:pPr>
+              <w:pStyle w:val="ListParagraph"/>
+              <w:numPr>
+                <w:ilvl w:val="0"/>
+                <w:numId w:val="7"/>
+              </w:numPr>
+            </w:pPr>
+            <w:r>
+              <w:t>No</w:t>
             </w:r>
           </w:p>
           <w:p>
@@ -597,55 +653,7 @@
               </w:numPr>
             </w:pPr>
             <w:r>
-              <w:t>Much earlier</w:t>
-            </w:r>
-          </w:p>
-          <w:p>
-            <w:pPr>
-              <w:pStyle w:val="ListParagraph"/>
-              <w:numPr>
-                <w:ilvl w:val="0"/>
-                <w:numId w:val="6"/>
-              </w:numPr>
-            </w:pPr>
-            <w:r>
-              <w:t>Somewhat earlier</w:t>
-            </w:r>
-          </w:p>
-          <w:p>
-            <w:pPr>
-              <w:pStyle w:val="ListParagraph"/>
-              <w:numPr>
-                <w:ilvl w:val="0"/>
-                <w:numId w:val="6"/>
-              </w:numPr>
-            </w:pPr>
-            <w:r>
-              <w:t>About the same</w:t>
-            </w:r>
-          </w:p>
-          <w:p>
-            <w:pPr>
-              <w:pStyle w:val="ListParagraph"/>
-              <w:numPr>
-                <w:ilvl w:val="0"/>
-                <w:numId w:val="6"/>
-              </w:numPr>
-            </w:pPr>
-            <w:r>
-              <w:t>Somewhat later</w:t>
-            </w:r>
-          </w:p>
-          <w:p>
-            <w:pPr>
-              <w:pStyle w:val="ListParagraph"/>
-              <w:numPr>
-                <w:ilvl w:val="0"/>
-                <w:numId w:val="6"/>
-              </w:numPr>
-            </w:pPr>
-            <w:r>
-              <w:t>Much later</w:t>
+              <w:t>Yes</w:t>
             </w:r>
           </w:p>
         </w:tc>
@@ -659,10 +667,7 @@
               <w:ind w:left="0"/>
             </w:pPr>
             <w:r>
-              <w:t>5</w:t>
-            </w:r>
-            <w:r>
-              <w:t>B.</w:t>
+              <w:t>5B.</w:t>
             </w:r>
           </w:p>
         </w:tc>
@@ -700,10 +705,7 @@
               </w:numPr>
             </w:pPr>
             <w:r>
-              <w:t xml:space="preserve">Have </w:t>
-            </w:r>
-            <w:r>
-              <w:t>barely started growing hair</w:t>
+              <w:t>Have barely started growing hair</w:t>
             </w:r>
           </w:p>
           <w:p>
@@ -715,13 +717,8 @@
               </w:numPr>
             </w:pPr>
             <w:r>
-              <w:t xml:space="preserve">Facial hair growth is </w:t>
-            </w:r>
-            <w:proofErr w:type="gramStart"/>
-            <w:r>
-              <w:t>definitely underway</w:t>
-            </w:r>
-            <w:proofErr w:type="gramEnd"/>
+              <w:t>Facial hair growth is definitely underway</w:t>
+            </w:r>
           </w:p>
           <w:p>
             <w:pPr>
@@ -733,6 +730,18 @@
             </w:pPr>
             <w:r>
               <w:t>Facial hair growth seems completed</w:t>
+            </w:r>
+          </w:p>
+          <w:p>
+            <w:pPr>
+              <w:pStyle w:val="ListParagraph"/>
+              <w:numPr>
+                <w:ilvl w:val="0"/>
+                <w:numId w:val="9"/>
+              </w:numPr>
+            </w:pPr>
+            <w:r>
+              <w:t>I don’t know</w:t>
             </w:r>
           </w:p>
         </w:tc>
@@ -746,31 +755,27 @@
             <w:tcW w:w="522" w:type="dxa"/>
           </w:tcPr>
           <w:p>
-            <w:pPr>
-              <w:pStyle w:val="ListParagraph"/>
-              <w:ind w:left="0"/>
-            </w:pPr>
-            <w:r>
-              <w:t>6</w:t>
-            </w:r>
-            <w:r>
-              <w:t>G.</w:t>
-            </w:r>
-          </w:p>
-          <w:p/>
-          <w:p/>
+            <w:r>
+              <w:lastRenderedPageBreak/>
+              <w:t>6G.</w:t>
+            </w:r>
+          </w:p>
         </w:tc>
         <w:tc>
           <w:tcPr>
             <w:tcW w:w="4164" w:type="dxa"/>
           </w:tcPr>
           <w:p>
-            <w:pPr>
-              <w:pStyle w:val="ListParagraph"/>
-              <w:ind w:left="0"/>
-            </w:pPr>
-            <w:r>
-              <w:t>Have you begun to menstruate or get your period?</w:t>
+            <w:r>
+              <w:t xml:space="preserve">If yes, </w:t>
+            </w:r>
+            <w:proofErr w:type="gramStart"/>
+            <w:r>
+              <w:t>How</w:t>
+            </w:r>
+            <w:proofErr w:type="gramEnd"/>
+            <w:r>
+              <w:t xml:space="preserve"> old were you when you first menstruated or got your period? </w:t>
             </w:r>
           </w:p>
           <w:p>
@@ -782,192 +787,39 @@
               </w:numPr>
             </w:pPr>
             <w:r>
-              <w:t>No</w:t>
-            </w:r>
-          </w:p>
-          <w:p>
-            <w:pPr>
-              <w:pStyle w:val="ListParagraph"/>
-              <w:numPr>
-                <w:ilvl w:val="0"/>
-                <w:numId w:val="7"/>
-              </w:numPr>
-            </w:pPr>
-            <w:r>
-              <w:t>Yes</w:t>
+              <w:t>_________years and _________months</w:t>
             </w:r>
           </w:p>
         </w:tc>
         <w:tc>
           <w:tcPr>
             <w:tcW w:w="503" w:type="dxa"/>
-            <w:vMerge w:val="restart"/>
           </w:tcPr>
           <w:p>
             <w:pPr>
               <w:pStyle w:val="ListParagraph"/>
               <w:ind w:left="0"/>
             </w:pPr>
-            <w:r>
-              <w:t>6</w:t>
-            </w:r>
-            <w:r>
-              <w:t>B.</w:t>
-            </w:r>
           </w:p>
         </w:tc>
         <w:tc>
           <w:tcPr>
             <w:tcW w:w="3806" w:type="dxa"/>
-            <w:vMerge w:val="restart"/>
           </w:tcPr>
-          <w:p>
-            <w:pPr>
-              <w:pStyle w:val="ListParagraph"/>
-              <w:ind w:left="0"/>
-            </w:pPr>
-            <w:r>
-              <w:t>Do you think your development is any earlier or later than most other boys your age?</w:t>
-            </w:r>
-          </w:p>
-          <w:p>
-            <w:pPr>
-              <w:pStyle w:val="ListParagraph"/>
-              <w:numPr>
-                <w:ilvl w:val="0"/>
-                <w:numId w:val="10"/>
-              </w:numPr>
-            </w:pPr>
-            <w:r>
-              <w:t>Much earlier</w:t>
-            </w:r>
-          </w:p>
-          <w:p>
-            <w:pPr>
-              <w:pStyle w:val="ListParagraph"/>
-              <w:numPr>
-                <w:ilvl w:val="0"/>
-                <w:numId w:val="10"/>
-              </w:numPr>
-            </w:pPr>
-            <w:r>
-              <w:t>Somewhat earlier</w:t>
-            </w:r>
-          </w:p>
-          <w:p>
-            <w:pPr>
-              <w:pStyle w:val="ListParagraph"/>
-              <w:numPr>
-                <w:ilvl w:val="0"/>
-                <w:numId w:val="10"/>
-              </w:numPr>
-            </w:pPr>
-            <w:r>
-              <w:t>About the same</w:t>
-            </w:r>
-          </w:p>
-          <w:p>
-            <w:pPr>
-              <w:pStyle w:val="ListParagraph"/>
-              <w:numPr>
-                <w:ilvl w:val="0"/>
-                <w:numId w:val="10"/>
-              </w:numPr>
-            </w:pPr>
-            <w:r>
-              <w:t>Somewhat later</w:t>
-            </w:r>
-          </w:p>
-          <w:p>
-            <w:pPr>
-              <w:pStyle w:val="ListParagraph"/>
-              <w:numPr>
-                <w:ilvl w:val="0"/>
-                <w:numId w:val="10"/>
-              </w:numPr>
-            </w:pPr>
-            <w:r>
-              <w:t>Much later</w:t>
-            </w:r>
-          </w:p>
-        </w:tc>
-      </w:tr>
-      <w:tr>
-        <w:trPr>
-          <w:trHeight w:val="1072"/>
-        </w:trPr>
-        <w:tc>
-          <w:tcPr>
-            <w:tcW w:w="522" w:type="dxa"/>
-          </w:tcPr>
-          <w:p>
-            <w:pPr>
-              <w:pStyle w:val="ListParagraph"/>
-              <w:ind w:left="0"/>
-            </w:pPr>
-            <w:r>
-              <w:t>7</w:t>
-            </w:r>
-            <w:r>
-              <w:t>G.</w:t>
-            </w:r>
-          </w:p>
-        </w:tc>
-        <w:tc>
-          <w:tcPr>
-            <w:tcW w:w="4164" w:type="dxa"/>
-          </w:tcPr>
-          <w:p>
-            <w:r>
-              <w:t xml:space="preserve">If yes, </w:t>
-            </w:r>
-            <w:proofErr w:type="gramStart"/>
-            <w:r>
-              <w:t>How</w:t>
-            </w:r>
-            <w:proofErr w:type="gramEnd"/>
-            <w:r>
-              <w:t xml:space="preserve"> old were you when you first menstruated or got your period? </w:t>
-            </w:r>
-          </w:p>
-          <w:p>
-            <w:pPr>
-              <w:pStyle w:val="ListParagraph"/>
-              <w:ind w:left="0"/>
-            </w:pPr>
-            <w:r>
-              <w:t>_________years and _________months</w:t>
-            </w:r>
-          </w:p>
-        </w:tc>
-        <w:tc>
-          <w:tcPr>
-            <w:tcW w:w="503" w:type="dxa"/>
-            <w:vMerge/>
-          </w:tcPr>
-          <w:p>
-            <w:pPr>
-              <w:pStyle w:val="ListParagraph"/>
-              <w:ind w:left="0"/>
-            </w:pPr>
-          </w:p>
-        </w:tc>
-        <w:tc>
-          <w:tcPr>
-            <w:tcW w:w="3806" w:type="dxa"/>
-            <w:vMerge/>
-          </w:tcPr>
-          <w:p>
-            <w:pPr>
-              <w:pStyle w:val="ListParagraph"/>
-              <w:ind w:left="0"/>
-            </w:pPr>
-          </w:p>
+          <w:p/>
         </w:tc>
       </w:tr>
     </w:tbl>
-    <w:p/>
+    <w:p>
+      <w:pPr>
+        <w:rPr>
+          <w:sz w:val="2"/>
+          <w:szCs w:val="2"/>
+        </w:rPr>
+      </w:pPr>
+    </w:p>
     <w:sectPr>
+      <w:headerReference w:type="default" r:id="rId7"/>
       <w:pgSz w:w="12240" w:h="15840"/>
       <w:pgMar w:top="1440" w:right="1440" w:bottom="1440" w:left="1440" w:header="720" w:footer="720" w:gutter="0"/>
       <w:cols w:space="720"/>
@@ -977,8 +829,80 @@
 </w:document>
 </file>
 
+<file path=word/endnotes.xml><?xml version="1.0" encoding="utf-8"?>
+<w:endnotes xmlns:wpc="http://schemas.microsoft.com/office/word/2010/wordprocessingCanvas" xmlns:cx="http://schemas.microsoft.com/office/drawing/2014/chartex" xmlns:cx1="http://schemas.microsoft.com/office/drawing/2015/9/8/chartex" xmlns:cx2="http://schemas.microsoft.com/office/drawing/2015/10/21/chartex" xmlns:cx3="http://schemas.microsoft.com/office/drawing/2016/5/9/chartex" xmlns:cx4="http://schemas.microsoft.com/office/drawing/2016/5/10/chartex" xmlns:cx5="http://schemas.microsoft.com/office/drawing/2016/5/11/chartex" xmlns:cx6="http://schemas.microsoft.com/office/drawing/2016/5/12/chartex" xmlns:cx7="http://schemas.microsoft.com/office/drawing/2016/5/13/chartex" xmlns:cx8="http://schemas.microsoft.com/office/drawing/2016/5/14/chartex" xmlns:mc="http://schemas.openxmlformats.org/markup-compatibility/2006" xmlns:aink="http://schemas.microsoft.com/office/drawing/2016/ink" xmlns:am3d="http://schemas.microsoft.com/office/drawing/2017/model3d" xmlns:o="urn:schemas-microsoft-com:office:office" xmlns:oel="http://schemas.microsoft.com/office/2019/extlst" xmlns:r="http://schemas.openxmlformats.org/officeDocument/2006/relationships" xmlns:m="http://schemas.openxmlformats.org/officeDocument/2006/math" xmlns:v="urn:schemas-microsoft-com:vml" xmlns:wp14="http://schemas.microsoft.com/office/word/2010/wordprocessingDrawing" xmlns:wp="http://schemas.openxmlformats.org/drawingml/2006/wordprocessingDrawing" xmlns:w10="urn:schemas-microsoft-com:office:word" xmlns:w="http://schemas.openxmlformats.org/wordprocessingml/2006/main" xmlns:w14="http://schemas.microsoft.com/office/word/2010/wordml" xmlns:w15="http://schemas.microsoft.com/office/word/2012/wordml" xmlns:w16cex="http://schemas.microsoft.com/office/word/2018/wordml/cex" xmlns:w16cid="http://schemas.microsoft.com/office/word/2016/wordml/cid" xmlns:w16="http://schemas.microsoft.com/office/word/2018/wordml" xmlns:w16sdtdh="http://schemas.microsoft.com/office/word/2020/wordml/sdtdatahash" xmlns:w16se="http://schemas.microsoft.com/office/word/2015/wordml/symex" xmlns:wpg="http://schemas.microsoft.com/office/word/2010/wordprocessingGroup" xmlns:wpi="http://schemas.microsoft.com/office/word/2010/wordprocessingInk" xmlns:wne="http://schemas.microsoft.com/office/word/2006/wordml" xmlns:wps="http://schemas.microsoft.com/office/word/2010/wordprocessingShape" mc:Ignorable="w14 w15 w16se w16cid w16 w16cex w16sdtdh wp14">
+  <w:endnote w:type="separator" w:id="-1">
+    <w:p>
+      <w:pPr>
+        <w:spacing w:after="0" w:line="240" w:lineRule="auto"/>
+      </w:pPr>
+      <w:r>
+        <w:separator/>
+      </w:r>
+    </w:p>
+  </w:endnote>
+  <w:endnote w:type="continuationSeparator" w:id="0">
+    <w:p>
+      <w:pPr>
+        <w:spacing w:after="0" w:line="240" w:lineRule="auto"/>
+      </w:pPr>
+      <w:r>
+        <w:continuationSeparator/>
+      </w:r>
+    </w:p>
+  </w:endnote>
+</w:endnotes>
+</file>
+
+<file path=word/footnotes.xml><?xml version="1.0" encoding="utf-8"?>
+<w:footnotes xmlns:wpc="http://schemas.microsoft.com/office/word/2010/wordprocessingCanvas" xmlns:cx="http://schemas.microsoft.com/office/drawing/2014/chartex" xmlns:cx1="http://schemas.microsoft.com/office/drawing/2015/9/8/chartex" xmlns:cx2="http://schemas.microsoft.com/office/drawing/2015/10/21/chartex" xmlns:cx3="http://schemas.microsoft.com/office/drawing/2016/5/9/chartex" xmlns:cx4="http://schemas.microsoft.com/office/drawing/2016/5/10/chartex" xmlns:cx5="http://schemas.microsoft.com/office/drawing/2016/5/11/chartex" xmlns:cx6="http://schemas.microsoft.com/office/drawing/2016/5/12/chartex" xmlns:cx7="http://schemas.microsoft.com/office/drawing/2016/5/13/chartex" xmlns:cx8="http://schemas.microsoft.com/office/drawing/2016/5/14/chartex" xmlns:mc="http://schemas.openxmlformats.org/markup-compatibility/2006" xmlns:aink="http://schemas.microsoft.com/office/drawing/2016/ink" xmlns:am3d="http://schemas.microsoft.com/office/drawing/2017/model3d" xmlns:o="urn:schemas-microsoft-com:office:office" xmlns:oel="http://schemas.microsoft.com/office/2019/extlst" xmlns:r="http://schemas.openxmlformats.org/officeDocument/2006/relationships" xmlns:m="http://schemas.openxmlformats.org/officeDocument/2006/math" xmlns:v="urn:schemas-microsoft-com:vml" xmlns:wp14="http://schemas.microsoft.com/office/word/2010/wordprocessingDrawing" xmlns:wp="http://schemas.openxmlformats.org/drawingml/2006/wordprocessingDrawing" xmlns:w10="urn:schemas-microsoft-com:office:word" xmlns:w="http://schemas.openxmlformats.org/wordprocessingml/2006/main" xmlns:w14="http://schemas.microsoft.com/office/word/2010/wordml" xmlns:w15="http://schemas.microsoft.com/office/word/2012/wordml" xmlns:w16cex="http://schemas.microsoft.com/office/word/2018/wordml/cex" xmlns:w16cid="http://schemas.microsoft.com/office/word/2016/wordml/cid" xmlns:w16="http://schemas.microsoft.com/office/word/2018/wordml" xmlns:w16sdtdh="http://schemas.microsoft.com/office/word/2020/wordml/sdtdatahash" xmlns:w16se="http://schemas.microsoft.com/office/word/2015/wordml/symex" xmlns:wpg="http://schemas.microsoft.com/office/word/2010/wordprocessingGroup" xmlns:wpi="http://schemas.microsoft.com/office/word/2010/wordprocessingInk" xmlns:wne="http://schemas.microsoft.com/office/word/2006/wordml" xmlns:wps="http://schemas.microsoft.com/office/word/2010/wordprocessingShape" mc:Ignorable="w14 w15 w16se w16cid w16 w16cex w16sdtdh wp14">
+  <w:footnote w:type="separator" w:id="-1">
+    <w:p>
+      <w:pPr>
+        <w:spacing w:after="0" w:line="240" w:lineRule="auto"/>
+      </w:pPr>
+      <w:r>
+        <w:separator/>
+      </w:r>
+    </w:p>
+  </w:footnote>
+  <w:footnote w:type="continuationSeparator" w:id="0">
+    <w:p>
+      <w:pPr>
+        <w:spacing w:after="0" w:line="240" w:lineRule="auto"/>
+      </w:pPr>
+      <w:r>
+        <w:continuationSeparator/>
+      </w:r>
+    </w:p>
+  </w:footnote>
+</w:footnotes>
+</file>
+
+<file path=word/header1.xml><?xml version="1.0" encoding="utf-8"?>
+<w:hdr xmlns:wpc="http://schemas.microsoft.com/office/word/2010/wordprocessingCanvas" xmlns:cx="http://schemas.microsoft.com/office/drawing/2014/chartex" xmlns:cx1="http://schemas.microsoft.com/office/drawing/2015/9/8/chartex" xmlns:cx2="http://schemas.microsoft.com/office/drawing/2015/10/21/chartex" xmlns:cx3="http://schemas.microsoft.com/office/drawing/2016/5/9/chartex" xmlns:cx4="http://schemas.microsoft.com/office/drawing/2016/5/10/chartex" xmlns:cx5="http://schemas.microsoft.com/office/drawing/2016/5/11/chartex" xmlns:cx6="http://schemas.microsoft.com/office/drawing/2016/5/12/chartex" xmlns:cx7="http://schemas.microsoft.com/office/drawing/2016/5/13/chartex" xmlns:cx8="http://schemas.microsoft.com/office/drawing/2016/5/14/chartex" xmlns:mc="http://schemas.openxmlformats.org/markup-compatibility/2006" xmlns:aink="http://schemas.microsoft.com/office/drawing/2016/ink" xmlns:am3d="http://schemas.microsoft.com/office/drawing/2017/model3d" xmlns:o="urn:schemas-microsoft-com:office:office" xmlns:oel="http://schemas.microsoft.com/office/2019/extlst" xmlns:r="http://schemas.openxmlformats.org/officeDocument/2006/relationships" xmlns:m="http://schemas.openxmlformats.org/officeDocument/2006/math" xmlns:v="urn:schemas-microsoft-com:vml" xmlns:wp14="http://schemas.microsoft.com/office/word/2010/wordprocessingDrawing" xmlns:wp="http://schemas.openxmlformats.org/drawingml/2006/wordprocessingDrawing" xmlns:w10="urn:schemas-microsoft-com:office:word" xmlns:w="http://schemas.openxmlformats.org/wordprocessingml/2006/main" xmlns:w14="http://schemas.microsoft.com/office/word/2010/wordml" xmlns:w15="http://schemas.microsoft.com/office/word/2012/wordml" xmlns:w16cex="http://schemas.microsoft.com/office/word/2018/wordml/cex" xmlns:w16cid="http://schemas.microsoft.com/office/word/2016/wordml/cid" xmlns:w16="http://schemas.microsoft.com/office/word/2018/wordml" xmlns:w16sdtdh="http://schemas.microsoft.com/office/word/2020/wordml/sdtdatahash" xmlns:w16se="http://schemas.microsoft.com/office/word/2015/wordml/symex" xmlns:wpg="http://schemas.microsoft.com/office/word/2010/wordprocessingGroup" xmlns:wpi="http://schemas.microsoft.com/office/word/2010/wordprocessingInk" xmlns:wne="http://schemas.microsoft.com/office/word/2006/wordml" xmlns:wps="http://schemas.microsoft.com/office/word/2010/wordprocessingShape" mc:Ignorable="w14 w15 w16se w16cid w16 w16cex w16sdtdh wp14">
+  <w:p>
+    <w:pPr>
+      <w:pStyle w:val="Header"/>
+      <w:jc w:val="center"/>
+      <w:rPr>
+        <w:b/>
+        <w:bCs/>
+      </w:rPr>
+    </w:pPr>
+    <w:r>
+      <w:rPr>
+        <w:b/>
+        <w:bCs/>
+      </w:rPr>
+      <w:t>Pubertal Development Scale</w:t>
+    </w:r>
+  </w:p>
+</w:hdr>
+</file>
+
 <file path=word/numbering.xml><?xml version="1.0" encoding="utf-8"?>
-<w:numbering xmlns:wpc="http://schemas.microsoft.com/office/word/2010/wordprocessingCanvas" xmlns:cx="http://schemas.microsoft.com/office/drawing/2014/chartex" xmlns:cx1="http://schemas.microsoft.com/office/drawing/2015/9/8/chartex" xmlns:cx2="http://schemas.microsoft.com/office/drawing/2015/10/21/chartex" xmlns:cx3="http://schemas.microsoft.com/office/drawing/2016/5/9/chartex" xmlns:cx4="http://schemas.microsoft.com/office/drawing/2016/5/10/chartex" xmlns:cx5="http://schemas.microsoft.com/office/drawing/2016/5/11/chartex" xmlns:cx6="http://schemas.microsoft.com/office/drawing/2016/5/12/chartex" xmlns:cx7="http://schemas.microsoft.com/office/drawing/2016/5/13/chartex" xmlns:cx8="http://schemas.microsoft.com/office/drawing/2016/5/14/chartex" xmlns:mc="http://schemas.openxmlformats.org/markup-compatibility/2006" xmlns:aink="http://schemas.microsoft.com/office/drawing/2016/ink" xmlns:am3d="http://schemas.microsoft.com/office/drawing/2017/model3d" xmlns:o="urn:schemas-microsoft-com:office:office" xmlns:r="http://schemas.openxmlformats.org/officeDocument/2006/relationships" xmlns:m="http://schemas.openxmlformats.org/officeDocument/2006/math" xmlns:v="urn:schemas-microsoft-com:vml" xmlns:wp14="http://schemas.microsoft.com/office/word/2010/wordprocessingDrawing" xmlns:wp="http://schemas.openxmlformats.org/drawingml/2006/wordprocessingDrawing" xmlns:w10="urn:schemas-microsoft-com:office:word" xmlns:w="http://schemas.openxmlformats.org/wordprocessingml/2006/main" xmlns:w14="http://schemas.microsoft.com/office/word/2010/wordml" xmlns:w15="http://schemas.microsoft.com/office/word/2012/wordml" xmlns:w16cid="http://schemas.microsoft.com/office/word/2016/wordml/cid" xmlns:w16se="http://schemas.microsoft.com/office/word/2015/wordml/symex" xmlns:wpg="http://schemas.microsoft.com/office/word/2010/wordprocessingGroup" xmlns:wpi="http://schemas.microsoft.com/office/word/2010/wordprocessingInk" xmlns:wne="http://schemas.microsoft.com/office/word/2006/wordml" xmlns:wps="http://schemas.microsoft.com/office/word/2010/wordprocessingShape" mc:Ignorable="w14 w15 w16se w16cid wp14">
+<w:numbering xmlns:wpc="http://schemas.microsoft.com/office/word/2010/wordprocessingCanvas" xmlns:cx="http://schemas.microsoft.com/office/drawing/2014/chartex" xmlns:cx1="http://schemas.microsoft.com/office/drawing/2015/9/8/chartex" xmlns:cx2="http://schemas.microsoft.com/office/drawing/2015/10/21/chartex" xmlns:cx3="http://schemas.microsoft.com/office/drawing/2016/5/9/chartex" xmlns:cx4="http://schemas.microsoft.com/office/drawing/2016/5/10/chartex" xmlns:cx5="http://schemas.microsoft.com/office/drawing/2016/5/11/chartex" xmlns:cx6="http://schemas.microsoft.com/office/drawing/2016/5/12/chartex" xmlns:cx7="http://schemas.microsoft.com/office/drawing/2016/5/13/chartex" xmlns:cx8="http://schemas.microsoft.com/office/drawing/2016/5/14/chartex" xmlns:mc="http://schemas.openxmlformats.org/markup-compatibility/2006" xmlns:aink="http://schemas.microsoft.com/office/drawing/2016/ink" xmlns:am3d="http://schemas.microsoft.com/office/drawing/2017/model3d" xmlns:o="urn:schemas-microsoft-com:office:office" xmlns:oel="http://schemas.microsoft.com/office/2019/extlst" xmlns:r="http://schemas.openxmlformats.org/officeDocument/2006/relationships" xmlns:m="http://schemas.openxmlformats.org/officeDocument/2006/math" xmlns:v="urn:schemas-microsoft-com:vml" xmlns:wp14="http://schemas.microsoft.com/office/word/2010/wordprocessingDrawing" xmlns:wp="http://schemas.openxmlformats.org/drawingml/2006/wordprocessingDrawing" xmlns:w10="urn:schemas-microsoft-com:office:word" xmlns:w="http://schemas.openxmlformats.org/wordprocessingml/2006/main" xmlns:w14="http://schemas.microsoft.com/office/word/2010/wordml" xmlns:w15="http://schemas.microsoft.com/office/word/2012/wordml" xmlns:w16cex="http://schemas.microsoft.com/office/word/2018/wordml/cex" xmlns:w16cid="http://schemas.microsoft.com/office/word/2016/wordml/cid" xmlns:w16="http://schemas.microsoft.com/office/word/2018/wordml" xmlns:w16sdtdh="http://schemas.microsoft.com/office/word/2020/wordml/sdtdatahash" xmlns:w16se="http://schemas.microsoft.com/office/word/2015/wordml/symex" xmlns:wpg="http://schemas.microsoft.com/office/word/2010/wordprocessingGroup" xmlns:wpi="http://schemas.microsoft.com/office/word/2010/wordprocessingInk" xmlns:wne="http://schemas.microsoft.com/office/word/2006/wordml" xmlns:wps="http://schemas.microsoft.com/office/word/2010/wordprocessingShape" mc:Ignorable="w14 w15 w16se w16cid w16 w16cex w16sdtdh wp14">
   <w:abstractNum w:abstractNumId="0" w15:restartNumberingAfterBreak="0">
     <w:nsid w:val="04682E79"/>
     <w:multiLevelType w:val="hybridMultilevel"/>
@@ -1871,41 +1795,41 @@
       </w:pPr>
     </w:lvl>
   </w:abstractNum>
-  <w:num w:numId="1">
+  <w:num w:numId="1" w16cid:durableId="1522746776">
     <w:abstractNumId w:val="1"/>
   </w:num>
-  <w:num w:numId="2">
+  <w:num w:numId="2" w16cid:durableId="246809936">
     <w:abstractNumId w:val="4"/>
   </w:num>
-  <w:num w:numId="3">
+  <w:num w:numId="3" w16cid:durableId="2001930005">
     <w:abstractNumId w:val="3"/>
   </w:num>
-  <w:num w:numId="4">
+  <w:num w:numId="4" w16cid:durableId="1940865800">
     <w:abstractNumId w:val="9"/>
   </w:num>
-  <w:num w:numId="5">
+  <w:num w:numId="5" w16cid:durableId="1890847835">
     <w:abstractNumId w:val="7"/>
   </w:num>
-  <w:num w:numId="6">
+  <w:num w:numId="6" w16cid:durableId="1906065432">
     <w:abstractNumId w:val="2"/>
   </w:num>
-  <w:num w:numId="7">
+  <w:num w:numId="7" w16cid:durableId="808398660">
     <w:abstractNumId w:val="0"/>
   </w:num>
-  <w:num w:numId="8">
+  <w:num w:numId="8" w16cid:durableId="535972538">
     <w:abstractNumId w:val="6"/>
   </w:num>
-  <w:num w:numId="9">
+  <w:num w:numId="9" w16cid:durableId="923496620">
     <w:abstractNumId w:val="5"/>
   </w:num>
-  <w:num w:numId="10">
+  <w:num w:numId="10" w16cid:durableId="430051277">
     <w:abstractNumId w:val="8"/>
   </w:num>
 </w:numbering>
 </file>
 
 <file path=word/styles.xml><?xml version="1.0" encoding="utf-8"?>
-<w:styles xmlns:mc="http://schemas.openxmlformats.org/markup-compatibility/2006" xmlns:r="http://schemas.openxmlformats.org/officeDocument/2006/relationships" xmlns:w="http://schemas.openxmlformats.org/wordprocessingml/2006/main" xmlns:w14="http://schemas.microsoft.com/office/word/2010/wordml" xmlns:w15="http://schemas.microsoft.com/office/word/2012/wordml" xmlns:w16cid="http://schemas.microsoft.com/office/word/2016/wordml/cid" xmlns:w16se="http://schemas.microsoft.com/office/word/2015/wordml/symex" mc:Ignorable="w14 w15 w16se w16cid">
+<w:styles xmlns:mc="http://schemas.openxmlformats.org/markup-compatibility/2006" xmlns:r="http://schemas.openxmlformats.org/officeDocument/2006/relationships" xmlns:w="http://schemas.openxmlformats.org/wordprocessingml/2006/main" xmlns:w14="http://schemas.microsoft.com/office/word/2010/wordml" xmlns:w15="http://schemas.microsoft.com/office/word/2012/wordml" xmlns:w16cex="http://schemas.microsoft.com/office/word/2018/wordml/cex" xmlns:w16cid="http://schemas.microsoft.com/office/word/2016/wordml/cid" xmlns:w16="http://schemas.microsoft.com/office/word/2018/wordml" xmlns:w16sdtdh="http://schemas.microsoft.com/office/word/2020/wordml/sdtdatahash" xmlns:w16se="http://schemas.microsoft.com/office/word/2015/wordml/symex" mc:Ignorable="w14 w15 w16se w16cid w16 w16cex w16sdtdh">
   <w:docDefaults>
     <w:rPrDefault>
       <w:rPr>
@@ -2458,6 +2382,50 @@
       <w:szCs w:val="18"/>
     </w:rPr>
   </w:style>
+  <w:style w:type="paragraph" w:styleId="Header">
+    <w:name w:val="header"/>
+    <w:basedOn w:val="Normal"/>
+    <w:link w:val="HeaderChar"/>
+    <w:uiPriority w:val="99"/>
+    <w:unhideWhenUsed/>
+    <w:rsid w:val="00995808"/>
+    <w:pPr>
+      <w:tabs>
+        <w:tab w:val="center" w:pos="4680"/>
+        <w:tab w:val="right" w:pos="9360"/>
+      </w:tabs>
+      <w:spacing w:after="0" w:line="240" w:lineRule="auto"/>
+    </w:pPr>
+  </w:style>
+  <w:style w:type="character" w:customStyle="1" w:styleId="HeaderChar">
+    <w:name w:val="Header Char"/>
+    <w:basedOn w:val="DefaultParagraphFont"/>
+    <w:link w:val="Header"/>
+    <w:uiPriority w:val="99"/>
+    <w:rsid w:val="00995808"/>
+  </w:style>
+  <w:style w:type="paragraph" w:styleId="Footer">
+    <w:name w:val="footer"/>
+    <w:basedOn w:val="Normal"/>
+    <w:link w:val="FooterChar"/>
+    <w:uiPriority w:val="99"/>
+    <w:unhideWhenUsed/>
+    <w:rsid w:val="00995808"/>
+    <w:pPr>
+      <w:tabs>
+        <w:tab w:val="center" w:pos="4680"/>
+        <w:tab w:val="right" w:pos="9360"/>
+      </w:tabs>
+      <w:spacing w:after="0" w:line="240" w:lineRule="auto"/>
+    </w:pPr>
+  </w:style>
+  <w:style w:type="character" w:customStyle="1" w:styleId="FooterChar">
+    <w:name w:val="Footer Char"/>
+    <w:basedOn w:val="DefaultParagraphFont"/>
+    <w:link w:val="Footer"/>
+    <w:uiPriority w:val="99"/>
+    <w:rsid w:val="00995808"/>
+  </w:style>
 </w:styles>
 </file>
 

</xml_diff>